<commit_message>
correciones de gestion de configuracion
</commit_message>
<xml_diff>
--- a/Gestion de Configuracion DeliveryApp.docx
+++ b/Gestion de Configuracion DeliveryApp.docx
@@ -197,6 +197,8 @@
         <w:t>.</w:t>
       </w:r>
     </w:p>
+    <w:bookmarkStart w:id="0" w:name="_GoBack"/>
+    <w:bookmarkEnd w:id="0"/>
     <w:p>
       <w:pPr>
         <w:pStyle w:val="TDC1"/>
@@ -219,7 +221,7 @@
       <w:r>
         <w:fldChar w:fldCharType="separate"/>
       </w:r>
-      <w:hyperlink w:anchor="_Toc449567381" w:history="1">
+      <w:hyperlink w:anchor="_Toc449613410" w:history="1">
         <w:r>
           <w:rPr>
             <w:rStyle w:val="Hipervnculo"/>
@@ -246,7 +248,7 @@
             <w:noProof/>
             <w:webHidden/>
           </w:rPr>
-          <w:instrText xml:space="preserve"> PAGEREF _Toc449567381 \h </w:instrText>
+          <w:instrText xml:space="preserve"> PAGEREF _Toc449613410 \h </w:instrText>
         </w:r>
         <w:r>
           <w:rPr>
@@ -290,7 +292,7 @@
           <w:lang w:val="es-ES" w:eastAsia="es-ES"/>
         </w:rPr>
       </w:pPr>
-      <w:hyperlink w:anchor="_Toc449567382" w:history="1">
+      <w:hyperlink w:anchor="_Toc449613411" w:history="1">
         <w:r>
           <w:rPr>
             <w:rStyle w:val="Hipervnculo"/>
@@ -317,7 +319,7 @@
             <w:noProof/>
             <w:webHidden/>
           </w:rPr>
-          <w:instrText xml:space="preserve"> PAGEREF _Toc449567382 \h </w:instrText>
+          <w:instrText xml:space="preserve"> PAGEREF _Toc449613411 \h </w:instrText>
         </w:r>
         <w:r>
           <w:rPr>
@@ -361,7 +363,7 @@
           <w:lang w:val="es-ES" w:eastAsia="es-ES"/>
         </w:rPr>
       </w:pPr>
-      <w:hyperlink w:anchor="_Toc449567383" w:history="1">
+      <w:hyperlink w:anchor="_Toc449613412" w:history="1">
         <w:r>
           <w:rPr>
             <w:rStyle w:val="Hipervnculo"/>
@@ -388,7 +390,7 @@
             <w:noProof/>
             <w:webHidden/>
           </w:rPr>
-          <w:instrText xml:space="preserve"> PAGEREF _Toc449567383 \h </w:instrText>
+          <w:instrText xml:space="preserve"> PAGEREF _Toc449613412 \h </w:instrText>
         </w:r>
         <w:r>
           <w:rPr>
@@ -432,7 +434,7 @@
           <w:lang w:val="es-ES" w:eastAsia="es-ES"/>
         </w:rPr>
       </w:pPr>
-      <w:hyperlink w:anchor="_Toc449567384" w:history="1">
+      <w:hyperlink w:anchor="_Toc449613413" w:history="1">
         <w:r>
           <w:rPr>
             <w:rStyle w:val="Hipervnculo"/>
@@ -459,7 +461,7 @@
             <w:noProof/>
             <w:webHidden/>
           </w:rPr>
-          <w:instrText xml:space="preserve"> PAGEREF _Toc449567384 \h </w:instrText>
+          <w:instrText xml:space="preserve"> PAGEREF _Toc449613413 \h </w:instrText>
         </w:r>
         <w:r>
           <w:rPr>
@@ -503,7 +505,7 @@
           <w:lang w:val="es-ES" w:eastAsia="es-ES"/>
         </w:rPr>
       </w:pPr>
-      <w:hyperlink w:anchor="_Toc449567385" w:history="1">
+      <w:hyperlink w:anchor="_Toc449613414" w:history="1">
         <w:r>
           <w:rPr>
             <w:rStyle w:val="Hipervnculo"/>
@@ -530,7 +532,7 @@
             <w:noProof/>
             <w:webHidden/>
           </w:rPr>
-          <w:instrText xml:space="preserve"> PAGEREF _Toc449567385 \h </w:instrText>
+          <w:instrText xml:space="preserve"> PAGEREF _Toc449613414 \h </w:instrText>
         </w:r>
         <w:r>
           <w:rPr>
@@ -572,7 +574,7 @@
           <w:lang w:val="es-ES" w:eastAsia="es-ES"/>
         </w:rPr>
       </w:pPr>
-      <w:hyperlink w:anchor="_Toc449567386" w:history="1">
+      <w:hyperlink w:anchor="_Toc449613415" w:history="1">
         <w:r>
           <w:rPr>
             <w:rStyle w:val="Hipervnculo"/>
@@ -599,7 +601,7 @@
             <w:noProof/>
             <w:webHidden/>
           </w:rPr>
-          <w:instrText xml:space="preserve"> PAGEREF _Toc449567386 \h </w:instrText>
+          <w:instrText xml:space="preserve"> PAGEREF _Toc449613415 \h </w:instrText>
         </w:r>
         <w:r>
           <w:rPr>
@@ -643,7 +645,7 @@
           <w:lang w:val="es-ES" w:eastAsia="es-ES"/>
         </w:rPr>
       </w:pPr>
-      <w:hyperlink w:anchor="_Toc449567387" w:history="1">
+      <w:hyperlink w:anchor="_Toc449613416" w:history="1">
         <w:r>
           <w:rPr>
             <w:rStyle w:val="Hipervnculo"/>
@@ -670,7 +672,7 @@
             <w:noProof/>
             <w:webHidden/>
           </w:rPr>
-          <w:instrText xml:space="preserve"> PAGEREF _Toc449567387 \h </w:instrText>
+          <w:instrText xml:space="preserve"> PAGEREF _Toc449613416 \h </w:instrText>
         </w:r>
         <w:r>
           <w:rPr>
@@ -690,7 +692,7 @@
             <w:noProof/>
             <w:webHidden/>
           </w:rPr>
-          <w:t>6</w:t>
+          <w:t>5</w:t>
         </w:r>
         <w:r>
           <w:rPr>
@@ -714,7 +716,7 @@
           <w:lang w:val="es-ES" w:eastAsia="es-ES"/>
         </w:rPr>
       </w:pPr>
-      <w:hyperlink w:anchor="_Toc449567388" w:history="1">
+      <w:hyperlink w:anchor="_Toc449613417" w:history="1">
         <w:r>
           <w:rPr>
             <w:rStyle w:val="Hipervnculo"/>
@@ -741,7 +743,7 @@
             <w:noProof/>
             <w:webHidden/>
           </w:rPr>
-          <w:instrText xml:space="preserve"> PAGEREF _Toc449567388 \h </w:instrText>
+          <w:instrText xml:space="preserve"> PAGEREF _Toc449613417 \h </w:instrText>
         </w:r>
         <w:r>
           <w:rPr>
@@ -761,7 +763,7 @@
             <w:noProof/>
             <w:webHidden/>
           </w:rPr>
-          <w:t>6</w:t>
+          <w:t>5</w:t>
         </w:r>
         <w:r>
           <w:rPr>
@@ -783,7 +785,7 @@
           <w:lang w:val="es-ES" w:eastAsia="es-ES"/>
         </w:rPr>
       </w:pPr>
-      <w:hyperlink w:anchor="_Toc449567389" w:history="1">
+      <w:hyperlink w:anchor="_Toc449613418" w:history="1">
         <w:r>
           <w:rPr>
             <w:rStyle w:val="Hipervnculo"/>
@@ -810,7 +812,7 @@
             <w:noProof/>
             <w:webHidden/>
           </w:rPr>
-          <w:instrText xml:space="preserve"> PAGEREF _Toc449567389 \h </w:instrText>
+          <w:instrText xml:space="preserve"> PAGEREF _Toc449613418 \h </w:instrText>
         </w:r>
         <w:r>
           <w:rPr>
@@ -830,7 +832,7 @@
             <w:noProof/>
             <w:webHidden/>
           </w:rPr>
-          <w:t>6</w:t>
+          <w:t>5</w:t>
         </w:r>
         <w:r>
           <w:rPr>
@@ -852,7 +854,7 @@
           <w:lang w:val="es-ES" w:eastAsia="es-ES"/>
         </w:rPr>
       </w:pPr>
-      <w:hyperlink w:anchor="_Toc449567390" w:history="1">
+      <w:hyperlink w:anchor="_Toc449613419" w:history="1">
         <w:r>
           <w:rPr>
             <w:rStyle w:val="Hipervnculo"/>
@@ -879,7 +881,7 @@
             <w:noProof/>
             <w:webHidden/>
           </w:rPr>
-          <w:instrText xml:space="preserve"> PAGEREF _Toc449567390 \h </w:instrText>
+          <w:instrText xml:space="preserve"> PAGEREF _Toc449613419 \h </w:instrText>
         </w:r>
         <w:r>
           <w:rPr>
@@ -921,7 +923,7 @@
           <w:lang w:val="es-ES" w:eastAsia="es-ES"/>
         </w:rPr>
       </w:pPr>
-      <w:hyperlink w:anchor="_Toc449567391" w:history="1">
+      <w:hyperlink w:anchor="_Toc449613420" w:history="1">
         <w:r>
           <w:rPr>
             <w:rStyle w:val="Hipervnculo"/>
@@ -948,7 +950,7 @@
             <w:noProof/>
             <w:webHidden/>
           </w:rPr>
-          <w:instrText xml:space="preserve"> PAGEREF _Toc449567391 \h </w:instrText>
+          <w:instrText xml:space="preserve"> PAGEREF _Toc449613420 \h </w:instrText>
         </w:r>
         <w:r>
           <w:rPr>
@@ -968,7 +970,7 @@
             <w:noProof/>
             <w:webHidden/>
           </w:rPr>
-          <w:t>12</w:t>
+          <w:t>11</w:t>
         </w:r>
         <w:r>
           <w:rPr>
@@ -992,7 +994,7 @@
           <w:lang w:val="es-ES" w:eastAsia="es-ES"/>
         </w:rPr>
       </w:pPr>
-      <w:hyperlink w:anchor="_Toc449567392" w:history="1">
+      <w:hyperlink w:anchor="_Toc449613421" w:history="1">
         <w:r>
           <w:rPr>
             <w:rStyle w:val="Hipervnculo"/>
@@ -1019,7 +1021,7 @@
             <w:noProof/>
             <w:webHidden/>
           </w:rPr>
-          <w:instrText xml:space="preserve"> PAGEREF _Toc449567392 \h </w:instrText>
+          <w:instrText xml:space="preserve"> PAGEREF _Toc449613421 \h </w:instrText>
         </w:r>
         <w:r>
           <w:rPr>
@@ -1039,7 +1041,7 @@
             <w:noProof/>
             <w:webHidden/>
           </w:rPr>
-          <w:t>12</w:t>
+          <w:t>11</w:t>
         </w:r>
         <w:r>
           <w:rPr>
@@ -1061,7 +1063,7 @@
           <w:lang w:val="es-ES" w:eastAsia="es-ES"/>
         </w:rPr>
       </w:pPr>
-      <w:hyperlink w:anchor="_Toc449567393" w:history="1">
+      <w:hyperlink w:anchor="_Toc449613422" w:history="1">
         <w:r>
           <w:rPr>
             <w:rStyle w:val="Hipervnculo"/>
@@ -1088,7 +1090,7 @@
             <w:noProof/>
             <w:webHidden/>
           </w:rPr>
-          <w:instrText xml:space="preserve"> PAGEREF _Toc449567393 \h </w:instrText>
+          <w:instrText xml:space="preserve"> PAGEREF _Toc449613422 \h </w:instrText>
         </w:r>
         <w:r>
           <w:rPr>
@@ -1108,7 +1110,7 @@
             <w:noProof/>
             <w:webHidden/>
           </w:rPr>
-          <w:t>12</w:t>
+          <w:t>11</w:t>
         </w:r>
         <w:r>
           <w:rPr>
@@ -1130,7 +1132,7 @@
           <w:lang w:val="es-ES" w:eastAsia="es-ES"/>
         </w:rPr>
       </w:pPr>
-      <w:hyperlink w:anchor="_Toc449567394" w:history="1">
+      <w:hyperlink w:anchor="_Toc449613423" w:history="1">
         <w:r>
           <w:rPr>
             <w:rStyle w:val="Hipervnculo"/>
@@ -1157,7 +1159,7 @@
             <w:noProof/>
             <w:webHidden/>
           </w:rPr>
-          <w:instrText xml:space="preserve"> PAGEREF _Toc449567394 \h </w:instrText>
+          <w:instrText xml:space="preserve"> PAGEREF _Toc449613423 \h </w:instrText>
         </w:r>
         <w:r>
           <w:rPr>
@@ -1177,7 +1179,7 @@
             <w:noProof/>
             <w:webHidden/>
           </w:rPr>
-          <w:t>12</w:t>
+          <w:t>11</w:t>
         </w:r>
         <w:r>
           <w:rPr>
@@ -1199,7 +1201,7 @@
           <w:lang w:val="es-ES" w:eastAsia="es-ES"/>
         </w:rPr>
       </w:pPr>
-      <w:hyperlink w:anchor="_Toc449567395" w:history="1">
+      <w:hyperlink w:anchor="_Toc449613424" w:history="1">
         <w:r>
           <w:rPr>
             <w:rStyle w:val="Hipervnculo"/>
@@ -1226,7 +1228,7 @@
             <w:noProof/>
             <w:webHidden/>
           </w:rPr>
-          <w:instrText xml:space="preserve"> PAGEREF _Toc449567395 \h </w:instrText>
+          <w:instrText xml:space="preserve"> PAGEREF _Toc449613424 \h </w:instrText>
         </w:r>
         <w:r>
           <w:rPr>
@@ -1246,7 +1248,7 @@
             <w:noProof/>
             <w:webHidden/>
           </w:rPr>
-          <w:t>13</w:t>
+          <w:t>11</w:t>
         </w:r>
         <w:r>
           <w:rPr>
@@ -1270,7 +1272,7 @@
           <w:lang w:val="es-ES" w:eastAsia="es-ES"/>
         </w:rPr>
       </w:pPr>
-      <w:hyperlink w:anchor="_Toc449567396" w:history="1">
+      <w:hyperlink w:anchor="_Toc449613425" w:history="1">
         <w:r>
           <w:rPr>
             <w:rStyle w:val="Hipervnculo"/>
@@ -1297,7 +1299,7 @@
             <w:noProof/>
             <w:webHidden/>
           </w:rPr>
-          <w:instrText xml:space="preserve"> PAGEREF _Toc449567396 \h </w:instrText>
+          <w:instrText xml:space="preserve"> PAGEREF _Toc449613425 \h </w:instrText>
         </w:r>
         <w:r>
           <w:rPr>
@@ -1317,7 +1319,7 @@
             <w:noProof/>
             <w:webHidden/>
           </w:rPr>
-          <w:t>13</w:t>
+          <w:t>12</w:t>
         </w:r>
         <w:r>
           <w:rPr>
@@ -1341,7 +1343,7 @@
           <w:lang w:val="es-ES" w:eastAsia="es-ES"/>
         </w:rPr>
       </w:pPr>
-      <w:hyperlink w:anchor="_Toc449567397" w:history="1">
+      <w:hyperlink w:anchor="_Toc449613426" w:history="1">
         <w:r>
           <w:rPr>
             <w:rStyle w:val="Hipervnculo"/>
@@ -1368,7 +1370,7 @@
             <w:noProof/>
             <w:webHidden/>
           </w:rPr>
-          <w:instrText xml:space="preserve"> PAGEREF _Toc449567397 \h </w:instrText>
+          <w:instrText xml:space="preserve"> PAGEREF _Toc449613426 \h </w:instrText>
         </w:r>
         <w:r>
           <w:rPr>
@@ -1388,7 +1390,7 @@
             <w:noProof/>
             <w:webHidden/>
           </w:rPr>
-          <w:t>13</w:t>
+          <w:t>12</w:t>
         </w:r>
         <w:r>
           <w:rPr>
@@ -1412,7 +1414,7 @@
           <w:lang w:val="es-ES" w:eastAsia="es-ES"/>
         </w:rPr>
       </w:pPr>
-      <w:hyperlink w:anchor="_Toc449567398" w:history="1">
+      <w:hyperlink w:anchor="_Toc449613427" w:history="1">
         <w:r>
           <w:rPr>
             <w:rStyle w:val="Hipervnculo"/>
@@ -1439,7 +1441,7 @@
             <w:noProof/>
             <w:webHidden/>
           </w:rPr>
-          <w:instrText xml:space="preserve"> PAGEREF _Toc449567398 \h </w:instrText>
+          <w:instrText xml:space="preserve"> PAGEREF _Toc449613427 \h </w:instrText>
         </w:r>
         <w:r>
           <w:rPr>
@@ -1459,7 +1461,7 @@
             <w:noProof/>
             <w:webHidden/>
           </w:rPr>
-          <w:t>14</w:t>
+          <w:t>12</w:t>
         </w:r>
         <w:r>
           <w:rPr>
@@ -1483,7 +1485,7 @@
           <w:lang w:val="es-ES" w:eastAsia="es-ES"/>
         </w:rPr>
       </w:pPr>
-      <w:hyperlink w:anchor="_Toc449567399" w:history="1">
+      <w:hyperlink w:anchor="_Toc449613428" w:history="1">
         <w:r>
           <w:rPr>
             <w:rStyle w:val="Hipervnculo"/>
@@ -1510,7 +1512,7 @@
             <w:noProof/>
             <w:webHidden/>
           </w:rPr>
-          <w:instrText xml:space="preserve"> PAGEREF _Toc449567399 \h </w:instrText>
+          <w:instrText xml:space="preserve"> PAGEREF _Toc449613428 \h </w:instrText>
         </w:r>
         <w:r>
           <w:rPr>
@@ -1530,7 +1532,7 @@
             <w:noProof/>
             <w:webHidden/>
           </w:rPr>
-          <w:t>14</w:t>
+          <w:t>12</w:t>
         </w:r>
         <w:r>
           <w:rPr>
@@ -1554,7 +1556,7 @@
           <w:lang w:val="es-ES" w:eastAsia="es-ES"/>
         </w:rPr>
       </w:pPr>
-      <w:hyperlink w:anchor="_Toc449567400" w:history="1">
+      <w:hyperlink w:anchor="_Toc449613429" w:history="1">
         <w:r>
           <w:rPr>
             <w:rStyle w:val="Hipervnculo"/>
@@ -1581,7 +1583,7 @@
             <w:noProof/>
             <w:webHidden/>
           </w:rPr>
-          <w:instrText xml:space="preserve"> PAGEREF _Toc449567400 \h </w:instrText>
+          <w:instrText xml:space="preserve"> PAGEREF _Toc449613429 \h </w:instrText>
         </w:r>
         <w:r>
           <w:rPr>
@@ -1601,7 +1603,7 @@
             <w:noProof/>
             <w:webHidden/>
           </w:rPr>
-          <w:t>14</w:t>
+          <w:t>12</w:t>
         </w:r>
         <w:r>
           <w:rPr>
@@ -1648,11 +1650,11 @@
       <w:pPr>
         <w:pStyle w:val="PSI-Ttulo1"/>
       </w:pPr>
-      <w:bookmarkStart w:id="0" w:name="_Toc449567381"/>
+      <w:bookmarkStart w:id="1" w:name="_Toc449613410"/>
       <w:r>
         <w:t>Introducción</w:t>
       </w:r>
-      <w:bookmarkEnd w:id="0"/>
+      <w:bookmarkEnd w:id="1"/>
     </w:p>
     <w:p>
       <w:pPr>
@@ -1898,11 +1900,11 @@
       <w:pPr>
         <w:pStyle w:val="PSI-Ttulo2"/>
       </w:pPr>
-      <w:bookmarkStart w:id="1" w:name="_Toc449567382"/>
+      <w:bookmarkStart w:id="2" w:name="_Toc449613411"/>
       <w:r>
         <w:t>Propósito</w:t>
       </w:r>
-      <w:bookmarkEnd w:id="1"/>
+      <w:bookmarkEnd w:id="2"/>
     </w:p>
     <w:p>
       <w:pPr>
@@ -1911,7 +1913,6 @@
       <w:r>
         <w:t>Este documento describe las actividades de gestión de configuración de software que deben ser llevadas a cabo durante el proceso de desarrollo del proyecto. Aquí se definen tanto los productos que se pondrán bajo control de configuración como los procedimientos que deben ser seguidos por los integrantes del equipo de trabajo.</w:t>
       </w:r>
-      <w:bookmarkStart w:id="2" w:name="_Toc449567383"/>
     </w:p>
     <w:p>
       <w:pPr>
@@ -1923,11 +1924,12 @@
         <w:pStyle w:val="PSI-Ttulo2"/>
         <w:ind w:left="0" w:firstLine="0"/>
       </w:pPr>
+      <w:bookmarkStart w:id="3" w:name="_Toc449613412"/>
       <w:r>
         <w:lastRenderedPageBreak/>
         <w:t>Alcance</w:t>
       </w:r>
-      <w:bookmarkEnd w:id="2"/>
+      <w:bookmarkEnd w:id="3"/>
     </w:p>
     <w:p>
       <w:pPr>
@@ -1937,13 +1939,8 @@
         <w:t>El ámbito de</w:t>
       </w:r>
       <w:r>
-        <w:t xml:space="preserve"> este documento es el proyecto </w:t>
-      </w:r>
-      <w:proofErr w:type="spellStart"/>
-      <w:r>
-        <w:t>DeliverYapp</w:t>
-      </w:r>
-      <w:proofErr w:type="spellEnd"/>
+        <w:t xml:space="preserve"> este documento es el proyecto DeliverYapp</w:t>
+      </w:r>
       <w:r>
         <w:t xml:space="preserve"> y establece un plan para administrar los productos de trabajo del proyecto, incluyendo tanto los entregables de software como</w:t>
       </w:r>
@@ -1955,11 +1952,11 @@
       <w:pPr>
         <w:pStyle w:val="PSI-Ttulo1"/>
       </w:pPr>
-      <w:bookmarkStart w:id="3" w:name="_Toc449567384"/>
+      <w:bookmarkStart w:id="4" w:name="_Toc449613413"/>
       <w:r>
         <w:t>Gestión de Configuración</w:t>
       </w:r>
-      <w:bookmarkEnd w:id="3"/>
+      <w:bookmarkEnd w:id="4"/>
     </w:p>
     <w:p>
       <w:pPr>
@@ -1997,14 +1994,12 @@
         </w:numPr>
         <w:spacing w:before="0"/>
       </w:pPr>
-      <w:proofErr w:type="spellStart"/>
       <w:r>
         <w:rPr>
           <w:lang w:val="es-ES_tradnl"/>
         </w:rPr>
         <w:t>Defini</w:t>
       </w:r>
-      <w:proofErr w:type="spellEnd"/>
       <w:r>
         <w:t xml:space="preserve">r la </w:t>
       </w:r>
@@ -2098,21 +2093,21 @@
       <w:pPr>
         <w:pStyle w:val="PSI-Ttulo2"/>
       </w:pPr>
-      <w:bookmarkStart w:id="4" w:name="_Toc449567385"/>
+      <w:bookmarkStart w:id="5" w:name="_Toc449613414"/>
       <w:r>
         <w:t>Herramientas, Entorno e Infraestructura</w:t>
       </w:r>
-      <w:bookmarkEnd w:id="4"/>
+      <w:bookmarkEnd w:id="5"/>
     </w:p>
     <w:p>
       <w:pPr>
         <w:pStyle w:val="PSI-Ttulo3"/>
       </w:pPr>
-      <w:bookmarkStart w:id="5" w:name="_Toc449567386"/>
+      <w:bookmarkStart w:id="6" w:name="_Toc449613415"/>
       <w:r>
         <w:t>Herramientas</w:t>
       </w:r>
-      <w:bookmarkEnd w:id="5"/>
+      <w:bookmarkEnd w:id="6"/>
       <w:r>
         <w:t xml:space="preserve"> </w:t>
       </w:r>
@@ -2126,13 +2121,8 @@
         <w:t>Durante el proceso de gestión de configuración se util</w:t>
       </w:r>
       <w:r>
-        <w:t xml:space="preserve">izará la herramienta  </w:t>
-      </w:r>
-      <w:proofErr w:type="spellStart"/>
-      <w:r>
-        <w:t>Github</w:t>
-      </w:r>
-      <w:proofErr w:type="spellEnd"/>
+        <w:t>izará la herramienta  Github</w:t>
+      </w:r>
       <w:r>
         <w:t xml:space="preserve"> para el</w:t>
       </w:r>
@@ -2143,27 +2133,14 @@
         <w:t>. Esta gestión se hará m</w:t>
       </w:r>
       <w:r>
-        <w:t xml:space="preserve">ediante la herramienta </w:t>
-      </w:r>
-      <w:proofErr w:type="spellStart"/>
-      <w:r>
-        <w:t>Zenhub</w:t>
-      </w:r>
-      <w:proofErr w:type="spellEnd"/>
-      <w:r>
-        <w:t xml:space="preserve"> </w:t>
+        <w:t xml:space="preserve">ediante la herramienta Zenhub </w:t>
       </w:r>
       <w:r>
         <w:t>para los</w:t>
       </w:r>
       <w:r>
-        <w:t xml:space="preserve"> documentos y  </w:t>
-      </w:r>
-      <w:proofErr w:type="spellStart"/>
-      <w:r>
-        <w:t>Subime</w:t>
-      </w:r>
-      <w:proofErr w:type="spellEnd"/>
+        <w:t xml:space="preserve"> documentos y  Subime</w:t>
+      </w:r>
       <w:r>
         <w:t xml:space="preserve"> para el código fuente.</w:t>
       </w:r>
@@ -2190,31 +2167,31 @@
       <w:pPr>
         <w:pStyle w:val="PSI-Ttulo1"/>
       </w:pPr>
-      <w:bookmarkStart w:id="6" w:name="_Toc449567387"/>
+      <w:bookmarkStart w:id="7" w:name="_Toc449613416"/>
       <w:r>
         <w:t>Programa de la Gestión de Configuración</w:t>
       </w:r>
-      <w:bookmarkEnd w:id="6"/>
+      <w:bookmarkEnd w:id="7"/>
     </w:p>
     <w:p>
       <w:pPr>
         <w:pStyle w:val="PSI-Ttulo2"/>
       </w:pPr>
-      <w:bookmarkStart w:id="7" w:name="_Toc449567388"/>
+      <w:bookmarkStart w:id="8" w:name="_Toc449613417"/>
       <w:r>
         <w:t>Identificación de la Configuración</w:t>
       </w:r>
-      <w:bookmarkEnd w:id="7"/>
+      <w:bookmarkEnd w:id="8"/>
     </w:p>
     <w:p>
       <w:pPr>
         <w:pStyle w:val="PSI-Ttulo3"/>
       </w:pPr>
-      <w:bookmarkStart w:id="8" w:name="_Toc449567389"/>
+      <w:bookmarkStart w:id="9" w:name="_Toc449613418"/>
       <w:r>
         <w:t>Elementos de Configuración</w:t>
       </w:r>
-      <w:bookmarkEnd w:id="8"/>
+      <w:bookmarkEnd w:id="9"/>
     </w:p>
     <w:p>
       <w:pPr>
@@ -2305,12 +2282,12 @@
       <w:pPr>
         <w:pStyle w:val="PSI-Ttulo3"/>
       </w:pPr>
-      <w:bookmarkStart w:id="9" w:name="_Toc449567390"/>
+      <w:bookmarkStart w:id="10" w:name="_Toc449613419"/>
       <w:r>
         <w:lastRenderedPageBreak/>
         <w:t>Nomenclatura de Elementos</w:t>
       </w:r>
-      <w:bookmarkEnd w:id="9"/>
+      <w:bookmarkEnd w:id="10"/>
     </w:p>
     <w:p>
       <w:pPr>
@@ -2344,7 +2321,6 @@
       <w:r>
         <w:t xml:space="preserve">El formato para esta nomenclatura es: </w:t>
       </w:r>
-      <w:proofErr w:type="spellStart"/>
       <w:r>
         <w:rPr>
           <w:b/>
@@ -2361,11 +2337,7 @@
         <w:t>v</w:t>
       </w:r>
       <w:r>
-        <w:t>Y.extensión</w:t>
-      </w:r>
-      <w:proofErr w:type="spellEnd"/>
-      <w:r>
-        <w:t>, donde:</w:t>
+        <w:t>Y.extensión, donde:</w:t>
       </w:r>
     </w:p>
     <w:p>
@@ -3768,11 +3740,11 @@
             <w:pPr>
               <w:snapToGrid w:val="0"/>
             </w:pPr>
-            <w:bookmarkStart w:id="10" w:name="OLE_LINK1"/>
+            <w:bookmarkStart w:id="11" w:name="OLE_LINK1"/>
             <w:r>
               <w:t>IMOO</w:t>
             </w:r>
-            <w:bookmarkEnd w:id="10"/>
+            <w:bookmarkEnd w:id="11"/>
             <w:r>
               <w:t>EJI</w:t>
             </w:r>
@@ -6982,12 +6954,12 @@
       <w:r>
         <w:br w:type="page"/>
       </w:r>
-      <w:bookmarkStart w:id="11" w:name="_Toc449567391"/>
+      <w:bookmarkStart w:id="12" w:name="_Toc449613420"/>
       <w:r>
         <w:lastRenderedPageBreak/>
         <w:t>Elementos de la Línea Base del Proyecto</w:t>
       </w:r>
-      <w:bookmarkEnd w:id="11"/>
+      <w:bookmarkEnd w:id="12"/>
     </w:p>
     <w:p>
       <w:pPr>
@@ -7004,11 +6976,11 @@
         <w:spacing w:line="240" w:lineRule="auto"/>
         <w:ind w:left="0" w:firstLine="0"/>
       </w:pPr>
-      <w:bookmarkStart w:id="12" w:name="_Toc449567392"/>
+      <w:bookmarkStart w:id="13" w:name="_Toc449613421"/>
       <w:r>
         <w:t>Control de Configuración</w:t>
       </w:r>
-      <w:bookmarkEnd w:id="12"/>
+      <w:bookmarkEnd w:id="13"/>
     </w:p>
     <w:p>
       <w:pPr>
@@ -7098,11 +7070,11 @@
         <w:pStyle w:val="PSI-Ttulo3"/>
         <w:spacing w:line="240" w:lineRule="auto"/>
       </w:pPr>
-      <w:bookmarkStart w:id="13" w:name="_Toc449567393"/>
+      <w:bookmarkStart w:id="14" w:name="_Toc449613422"/>
       <w:r>
         <w:t>Solicitud de Cambios</w:t>
       </w:r>
-      <w:bookmarkEnd w:id="13"/>
+      <w:bookmarkEnd w:id="14"/>
     </w:p>
     <w:p>
       <w:pPr>
@@ -7118,11 +7090,11 @@
         <w:pStyle w:val="PSI-Ttulo3"/>
         <w:spacing w:line="240" w:lineRule="auto"/>
       </w:pPr>
-      <w:bookmarkStart w:id="14" w:name="_Toc449567394"/>
+      <w:bookmarkStart w:id="15" w:name="_Toc449613423"/>
       <w:r>
         <w:t>Aprobación de Cambios</w:t>
       </w:r>
-      <w:bookmarkEnd w:id="14"/>
+      <w:bookmarkEnd w:id="15"/>
     </w:p>
     <w:p>
       <w:pPr>
@@ -7245,11 +7217,11 @@
         <w:pStyle w:val="PSI-Ttulo3"/>
         <w:spacing w:line="240" w:lineRule="auto"/>
       </w:pPr>
-      <w:bookmarkStart w:id="15" w:name="_Toc449567395"/>
+      <w:bookmarkStart w:id="16" w:name="_Toc449613424"/>
       <w:r>
         <w:t>Implementación de Cambios</w:t>
       </w:r>
-      <w:bookmarkEnd w:id="15"/>
+      <w:bookmarkEnd w:id="16"/>
     </w:p>
     <w:p>
       <w:pPr>
@@ -7278,12 +7250,12 @@
       <w:pPr>
         <w:pStyle w:val="PSI-Ttulo2"/>
       </w:pPr>
-      <w:bookmarkStart w:id="16" w:name="_Toc449567396"/>
+      <w:bookmarkStart w:id="17" w:name="_Toc449613425"/>
       <w:r>
         <w:lastRenderedPageBreak/>
         <w:t>Estado de la Configuración</w:t>
       </w:r>
-      <w:bookmarkEnd w:id="16"/>
+      <w:bookmarkEnd w:id="17"/>
     </w:p>
     <w:p>
       <w:pPr>
@@ -7297,14 +7269,14 @@
       <w:pPr>
         <w:pStyle w:val="PSI-Ttulo2"/>
       </w:pPr>
-      <w:bookmarkStart w:id="17" w:name="_Toc449567397"/>
+      <w:bookmarkStart w:id="18" w:name="_Toc449613426"/>
       <w:r>
         <w:t xml:space="preserve">Informes y </w:t>
       </w:r>
       <w:r>
         <w:t>Auditorías</w:t>
       </w:r>
-      <w:bookmarkEnd w:id="17"/>
+      <w:bookmarkEnd w:id="18"/>
     </w:p>
     <w:p>
       <w:pPr>
@@ -7345,11 +7317,11 @@
       <w:pPr>
         <w:pStyle w:val="PSI-Ttulo1"/>
       </w:pPr>
-      <w:bookmarkStart w:id="18" w:name="_Toc449567398"/>
+      <w:bookmarkStart w:id="19" w:name="_Toc449613427"/>
       <w:r>
         <w:t>Calendario</w:t>
       </w:r>
-      <w:bookmarkEnd w:id="18"/>
+      <w:bookmarkEnd w:id="19"/>
     </w:p>
     <w:p>
       <w:pPr>
@@ -7383,11 +7355,11 @@
       <w:pPr>
         <w:pStyle w:val="PSI-Ttulo1"/>
       </w:pPr>
-      <w:bookmarkStart w:id="19" w:name="_Toc449567399"/>
+      <w:bookmarkStart w:id="20" w:name="_Toc449613428"/>
       <w:r>
         <w:t>Capacitación y Recursos</w:t>
       </w:r>
-      <w:bookmarkEnd w:id="19"/>
+      <w:bookmarkEnd w:id="20"/>
     </w:p>
     <w:p>
       <w:pPr>
@@ -7397,24 +7369,17 @@
         <w:t>Para el manejo</w:t>
       </w:r>
       <w:r>
-        <w:t xml:space="preserve"> de las versiones se utiliza </w:t>
-      </w:r>
-      <w:proofErr w:type="spellStart"/>
-      <w:r>
-        <w:t>Git</w:t>
-      </w:r>
-      <w:proofErr w:type="spellEnd"/>
+        <w:t xml:space="preserve"> de las versiones se utiliza Git</w:t>
+      </w:r>
       <w:r>
         <w:t>.</w:t>
       </w:r>
-      <w:bookmarkStart w:id="20" w:name="_GoBack"/>
-      <w:bookmarkEnd w:id="20"/>
     </w:p>
     <w:p>
       <w:pPr>
         <w:pStyle w:val="PSI-Ttulo1"/>
       </w:pPr>
-      <w:bookmarkStart w:id="21" w:name="_Toc449567400"/>
+      <w:bookmarkStart w:id="21" w:name="_Toc449613429"/>
       <w:r>
         <w:t>Mantenimiento del Plan de Gestión de la Configuración</w:t>
       </w:r>
@@ -10193,7 +10158,6 @@
     <w:uiPriority w:val="99"/>
     <w:semiHidden/>
     <w:unhideWhenUsed/>
-    <w:qFormat/>
     <w:tblPr>
       <w:tblInd w:w="0" w:type="dxa"/>
       <w:tblCellMar>
@@ -10744,7 +10708,7 @@
     <w:qFormat/>
     <w:rsid w:val="005F60BA"/>
   </w:style>
-  <w:style w:type="paragraph" w:styleId="Ttulo">
+  <w:style w:type="paragraph" w:customStyle="1" w:styleId="Ttulo">
     <w:name w:val="Título"/>
     <w:basedOn w:val="Normal"/>
     <w:next w:val="Normal"/>
@@ -11140,7 +11104,7 @@
 </file>
 
 <file path=customXml/itemProps2.xml><?xml version="1.0" encoding="utf-8"?>
-<ds:datastoreItem xmlns:ds="http://schemas.openxmlformats.org/officeDocument/2006/customXml" ds:itemID="{F85FB20F-D2AE-42C4-9526-211FB6652B8E}">
+<ds:datastoreItem xmlns:ds="http://schemas.openxmlformats.org/officeDocument/2006/customXml" ds:itemID="{A4FD9988-BE16-4915-BEE5-6BBD95318C17}">
   <ds:schemaRefs>
     <ds:schemaRef ds:uri="http://schemas.openxmlformats.org/officeDocument/2006/bibliography"/>
   </ds:schemaRefs>

</xml_diff>